<commit_message>
Third day's commit_Till data table
</commit_message>
<xml_diff>
--- a/Steps_28feb17.docx
+++ b/Steps_28feb17.docx
@@ -2680,6 +2680,25 @@
           <w:sz w:val="20"/>
           <w:szCs w:val="20"/>
         </w:rPr>
+        <w:t>---------------------------------------------------------------------------------</w:t>
+      </w:r>
+    </w:p>
+    <w:p>
+      <w:pPr>
+        <w:rPr>
+          <w:rFonts w:ascii="Consolas" w:hAnsi="Consolas" w:cs="Consolas"/>
+          <w:color w:val="008080"/>
+          <w:sz w:val="20"/>
+          <w:szCs w:val="20"/>
+        </w:rPr>
+      </w:pPr>
+      <w:r>
+        <w:rPr>
+          <w:rFonts w:ascii="Consolas" w:hAnsi="Consolas" w:cs="Consolas"/>
+          <w:color w:val="008080"/>
+          <w:sz w:val="20"/>
+          <w:szCs w:val="20"/>
+        </w:rPr>
         <w:t>9.</w:t>
       </w:r>
       <w:r>
@@ -3921,6 +3940,7 @@
           <w:sz w:val="20"/>
           <w:szCs w:val="20"/>
         </w:rPr>
+        <w:lastRenderedPageBreak/>
         <w:tab/>
       </w:r>
       <w:r>
@@ -4040,7 +4060,6 @@
           <w:sz w:val="20"/>
           <w:szCs w:val="20"/>
         </w:rPr>
-        <w:lastRenderedPageBreak/>
         <w:tab/>
       </w:r>
       <w:r>
@@ -6274,6 +6293,7 @@
           <w:sz w:val="20"/>
           <w:szCs w:val="20"/>
         </w:rPr>
+        <w:lastRenderedPageBreak/>
         <w:t xml:space="preserve">17.Follow step 14,15 and 16 for all the </w:t>
       </w:r>
       <w:r>

</xml_diff>